<commit_message>
updated software quality concept
</commit_message>
<xml_diff>
--- a/Qualitätssicherung.docx
+++ b/Qualitätssicherung.docx
@@ -1202,6 +1202,382 @@
         </w:rPr>
         <w:t xml:space="preserve">Ist der Code ausreichend dokumentiert? </w:t>
       </w:r>
+    </w:p>
+    <w:p>
+      <w:pPr>
+        <w:jc w:val="both"/>
+        <w:rPr>
+          <w:lang w:val="de-CH"/>
+        </w:rPr>
+      </w:pPr>
+    </w:p>
+    <w:p>
+      <w:pPr>
+        <w:pStyle w:val="Heading2"/>
+        <w:rPr>
+          <w:lang w:val="de-CH"/>
+        </w:rPr>
+      </w:pPr>
+      <w:r>
+        <w:rPr>
+          <w:lang w:val="de-CH"/>
+        </w:rPr>
+        <w:t>Checkliste Milestone2</w:t>
+      </w:r>
+    </w:p>
+    <w:p>
+      <w:pPr>
+        <w:pStyle w:val="ListParagraph"/>
+        <w:numPr>
+          <w:ilvl w:val="0"/>
+          <w:numId w:val="13"/>
+        </w:numPr>
+        <w:rPr>
+          <w:lang w:val="de-CH"/>
+        </w:rPr>
+      </w:pPr>
+      <w:r>
+        <w:rPr>
+          <w:lang w:val="de-CH"/>
+        </w:rPr>
+        <w:t>Verbindung Client-Server</w:t>
+      </w:r>
+    </w:p>
+    <w:p>
+      <w:pPr>
+        <w:pStyle w:val="ListParagraph"/>
+        <w:numPr>
+          <w:ilvl w:val="1"/>
+          <w:numId w:val="13"/>
+        </w:numPr>
+        <w:rPr>
+          <w:lang w:val="de-CH"/>
+        </w:rPr>
+      </w:pPr>
+      <w:r>
+        <w:rPr>
+          <w:lang w:val="de-CH"/>
+        </w:rPr>
+        <w:t>Richtige Daten (IP-Adresse, Portnummer) eingeben.</w:t>
+      </w:r>
+    </w:p>
+    <w:p>
+      <w:pPr>
+        <w:pStyle w:val="ListParagraph"/>
+        <w:numPr>
+          <w:ilvl w:val="1"/>
+          <w:numId w:val="13"/>
+        </w:numPr>
+        <w:rPr>
+          <w:lang w:val="de-CH"/>
+        </w:rPr>
+      </w:pPr>
+      <w:r>
+        <w:rPr>
+          <w:lang w:val="de-CH"/>
+        </w:rPr>
+        <w:t>Falsche</w:t>
+      </w:r>
+      <w:r>
+        <w:rPr>
+          <w:lang w:val="de-CH"/>
+        </w:rPr>
+        <w:t xml:space="preserve"> Daten (IP-Adresse, Portnummer) eingeben.</w:t>
+      </w:r>
+    </w:p>
+    <w:p>
+      <w:pPr>
+        <w:pStyle w:val="ListParagraph"/>
+        <w:numPr>
+          <w:ilvl w:val="1"/>
+          <w:numId w:val="13"/>
+        </w:numPr>
+        <w:rPr>
+          <w:lang w:val="de-CH"/>
+        </w:rPr>
+      </w:pPr>
+      <w:r>
+        <w:rPr>
+          <w:lang w:val="de-CH"/>
+        </w:rPr>
+        <w:t>Client will sich mit Server verbinden, aber der Server ist noch nicht gestartet</w:t>
+      </w:r>
+      <w:r>
+        <w:rPr>
+          <w:lang w:val="de-CH"/>
+        </w:rPr>
+        <w:t>.</w:t>
+      </w:r>
+    </w:p>
+    <w:p>
+      <w:pPr>
+        <w:pStyle w:val="ListParagraph"/>
+        <w:numPr>
+          <w:ilvl w:val="1"/>
+          <w:numId w:val="13"/>
+        </w:numPr>
+        <w:rPr>
+          <w:lang w:val="de-CH"/>
+        </w:rPr>
+      </w:pPr>
+      <w:r>
+        <w:rPr>
+          <w:lang w:val="de-CH"/>
+        </w:rPr>
+        <w:t>Client ist mit Server verbunden, Server wird abgeschaltet</w:t>
+      </w:r>
+      <w:r>
+        <w:rPr>
+          <w:lang w:val="de-CH"/>
+        </w:rPr>
+        <w:t>.</w:t>
+      </w:r>
+    </w:p>
+    <w:p>
+      <w:pPr>
+        <w:pStyle w:val="ListParagraph"/>
+        <w:numPr>
+          <w:ilvl w:val="0"/>
+          <w:numId w:val="13"/>
+        </w:numPr>
+        <w:rPr>
+          <w:lang w:val="de-CH"/>
+        </w:rPr>
+      </w:pPr>
+      <w:r>
+        <w:rPr>
+          <w:lang w:val="de-CH"/>
+        </w:rPr>
+        <w:t>Login</w:t>
+      </w:r>
+    </w:p>
+    <w:p>
+      <w:pPr>
+        <w:pStyle w:val="ListParagraph"/>
+        <w:numPr>
+          <w:ilvl w:val="1"/>
+          <w:numId w:val="13"/>
+        </w:numPr>
+        <w:rPr>
+          <w:lang w:val="de-CH"/>
+        </w:rPr>
+      </w:pPr>
+      <w:r>
+        <w:rPr>
+          <w:rFonts w:ascii="Calibri" w:eastAsia="Times New Roman" w:hAnsi="Calibri" w:cs="Calibri"/>
+          <w:color w:val="000000"/>
+          <w:sz w:val="24"/>
+          <w:lang w:eastAsia="en-GB"/>
+        </w:rPr>
+        <w:t>Dem Client wird ein Username vorgeschlagen, basierend auf dem Systemnamen</w:t>
+      </w:r>
+    </w:p>
+    <w:p>
+      <w:pPr>
+        <w:pStyle w:val="ListParagraph"/>
+        <w:numPr>
+          <w:ilvl w:val="1"/>
+          <w:numId w:val="13"/>
+        </w:numPr>
+        <w:rPr>
+          <w:lang w:val="de-CH"/>
+        </w:rPr>
+      </w:pPr>
+      <w:r>
+        <w:rPr>
+          <w:rFonts w:ascii="Calibri" w:eastAsia="Times New Roman" w:hAnsi="Calibri" w:cs="Calibri"/>
+          <w:color w:val="000000"/>
+          <w:sz w:val="24"/>
+          <w:lang w:val="de-CH" w:eastAsia="en-GB"/>
+        </w:rPr>
+        <w:t xml:space="preserve">Client wählt bereits vergebenen Namen. </w:t>
+      </w:r>
+      <w:r>
+        <w:rPr>
+          <w:rFonts w:ascii="Calibri" w:eastAsia="Times New Roman" w:hAnsi="Calibri" w:cs="Calibri"/>
+          <w:color w:val="000000"/>
+          <w:sz w:val="24"/>
+          <w:lang w:val="de-CH" w:eastAsia="en-GB"/>
+        </w:rPr>
+        <w:sym w:font="Wingdings" w:char="F0E0"/>
+      </w:r>
+      <w:r>
+        <w:rPr>
+          <w:rFonts w:ascii="Calibri" w:eastAsia="Times New Roman" w:hAnsi="Calibri" w:cs="Calibri"/>
+          <w:color w:val="000000"/>
+          <w:sz w:val="24"/>
+          <w:lang w:val="de-CH" w:eastAsia="en-GB"/>
+        </w:rPr>
+        <w:t xml:space="preserve"> Neuer Name wird vorgeschlagen.</w:t>
+      </w:r>
+    </w:p>
+    <w:p>
+      <w:pPr>
+        <w:pStyle w:val="ListParagraph"/>
+        <w:numPr>
+          <w:ilvl w:val="1"/>
+          <w:numId w:val="13"/>
+        </w:numPr>
+        <w:rPr>
+          <w:lang w:val="de-CH"/>
+        </w:rPr>
+      </w:pPr>
+      <w:r>
+        <w:rPr>
+          <w:rFonts w:ascii="Calibri" w:eastAsia="Times New Roman" w:hAnsi="Calibri" w:cs="Calibri"/>
+          <w:color w:val="000000"/>
+          <w:sz w:val="24"/>
+          <w:lang w:val="de-CH" w:eastAsia="en-GB"/>
+        </w:rPr>
+        <w:t>Client kann seinen Namen ändern.</w:t>
+      </w:r>
+    </w:p>
+    <w:p>
+      <w:pPr>
+        <w:pStyle w:val="ListParagraph"/>
+        <w:numPr>
+          <w:ilvl w:val="1"/>
+          <w:numId w:val="13"/>
+        </w:numPr>
+        <w:rPr>
+          <w:lang w:val="de-CH"/>
+        </w:rPr>
+      </w:pPr>
+      <w:r>
+        <w:rPr>
+          <w:rFonts w:ascii="Calibri" w:eastAsia="Times New Roman" w:hAnsi="Calibri" w:cs="Calibri"/>
+          <w:color w:val="000000"/>
+          <w:sz w:val="24"/>
+          <w:lang w:val="de-CH" w:eastAsia="en-GB"/>
+        </w:rPr>
+        <w:t xml:space="preserve">Client kann sich ausloggen. </w:t>
+      </w:r>
+    </w:p>
+    <w:p>
+      <w:pPr>
+        <w:pStyle w:val="ListParagraph"/>
+        <w:numPr>
+          <w:ilvl w:val="0"/>
+          <w:numId w:val="13"/>
+        </w:numPr>
+        <w:rPr>
+          <w:lang w:val="de-CH"/>
+        </w:rPr>
+      </w:pPr>
+      <w:r>
+        <w:rPr>
+          <w:rFonts w:ascii="Calibri" w:eastAsia="Times New Roman" w:hAnsi="Calibri" w:cs="Calibri"/>
+          <w:color w:val="000000"/>
+          <w:sz w:val="24"/>
+          <w:lang w:val="de-CH" w:eastAsia="en-GB"/>
+        </w:rPr>
+        <w:t>Chat</w:t>
+      </w:r>
+    </w:p>
+    <w:p>
+      <w:pPr>
+        <w:pStyle w:val="ListParagraph"/>
+        <w:numPr>
+          <w:ilvl w:val="1"/>
+          <w:numId w:val="13"/>
+        </w:numPr>
+        <w:rPr>
+          <w:lang w:val="de-CH"/>
+        </w:rPr>
+      </w:pPr>
+      <w:r>
+        <w:rPr>
+          <w:lang w:val="de-CH"/>
+        </w:rPr>
+        <w:t>Nachricht wird allen aktiven Clients angezeigt.</w:t>
+      </w:r>
+    </w:p>
+    <w:p>
+      <w:pPr>
+        <w:pStyle w:val="ListParagraph"/>
+        <w:numPr>
+          <w:ilvl w:val="1"/>
+          <w:numId w:val="13"/>
+        </w:numPr>
+        <w:rPr>
+          <w:lang w:val="de-CH"/>
+        </w:rPr>
+      </w:pPr>
+      <w:r>
+        <w:rPr>
+          <w:lang w:val="de-CH"/>
+        </w:rPr>
+        <w:t>Es ist ersichtlich, wer die Nachricht geschrieben hat.</w:t>
+      </w:r>
+    </w:p>
+    <w:p>
+      <w:pPr>
+        <w:pStyle w:val="ListParagraph"/>
+        <w:numPr>
+          <w:ilvl w:val="1"/>
+          <w:numId w:val="13"/>
+        </w:numPr>
+        <w:rPr>
+          <w:lang w:val="de-CH"/>
+        </w:rPr>
+      </w:pPr>
+      <w:r>
+        <w:rPr>
+          <w:lang w:val="de-CH"/>
+        </w:rPr>
+        <w:t>Protokollbefehle werden entsprechend behandelt.</w:t>
+      </w:r>
+    </w:p>
+    <w:p>
+      <w:pPr>
+        <w:pStyle w:val="ListParagraph"/>
+        <w:numPr>
+          <w:ilvl w:val="1"/>
+          <w:numId w:val="13"/>
+        </w:numPr>
+        <w:rPr>
+          <w:lang w:val="de-CH"/>
+        </w:rPr>
+      </w:pPr>
+      <w:r>
+        <w:rPr>
+          <w:lang w:val="de-CH"/>
+        </w:rPr>
+        <w:t xml:space="preserve">Sonderzeichen in Nachrichten werden korrekt angezeigt. </w:t>
+      </w:r>
+    </w:p>
+    <w:p>
+      <w:pPr>
+        <w:pStyle w:val="ListParagraph"/>
+        <w:numPr>
+          <w:ilvl w:val="1"/>
+          <w:numId w:val="13"/>
+        </w:numPr>
+        <w:rPr>
+          <w:lang w:val="de-CH"/>
+        </w:rPr>
+      </w:pPr>
+      <w:r>
+        <w:rPr>
+          <w:lang w:val="de-CH"/>
+        </w:rPr>
+        <w:t>Emojis</w:t>
+      </w:r>
+      <w:r>
+        <w:rPr>
+          <w:lang w:val="de-CH"/>
+        </w:rPr>
+        <w:t xml:space="preserve"> in Nachrichten werden korrekt angezeigt. </w:t>
+      </w:r>
+    </w:p>
+    <w:p>
+      <w:pPr>
+        <w:pStyle w:val="ListParagraph"/>
+        <w:ind w:left="792"/>
+        <w:rPr>
+          <w:lang w:val="de-CH"/>
+        </w:rPr>
+      </w:pPr>
     </w:p>
     <w:p>
       <w:pPr>
@@ -2494,6 +2870,95 @@
     </w:lvl>
   </w:abstractNum>
   <w:abstractNum w:abstractNumId="10" w15:restartNumberingAfterBreak="0">
+    <w:nsid w:val="55B01149"/>
+    <w:multiLevelType w:val="multilevel"/>
+    <w:tmpl w:val="0407001F"/>
+    <w:lvl w:ilvl="0">
+      <w:start w:val="1"/>
+      <w:numFmt w:val="decimal"/>
+      <w:lvlText w:val="%1."/>
+      <w:lvlJc w:val="left"/>
+      <w:pPr>
+        <w:ind w:left="360" w:hanging="360"/>
+      </w:pPr>
+      <w:rPr>
+        <w:rFonts w:hint="default"/>
+      </w:rPr>
+    </w:lvl>
+    <w:lvl w:ilvl="1">
+      <w:start w:val="1"/>
+      <w:numFmt w:val="decimal"/>
+      <w:lvlText w:val="%1.%2."/>
+      <w:lvlJc w:val="left"/>
+      <w:pPr>
+        <w:ind w:left="792" w:hanging="432"/>
+      </w:pPr>
+    </w:lvl>
+    <w:lvl w:ilvl="2">
+      <w:start w:val="1"/>
+      <w:numFmt w:val="decimal"/>
+      <w:lvlText w:val="%1.%2.%3."/>
+      <w:lvlJc w:val="left"/>
+      <w:pPr>
+        <w:ind w:left="1224" w:hanging="504"/>
+      </w:pPr>
+    </w:lvl>
+    <w:lvl w:ilvl="3">
+      <w:start w:val="1"/>
+      <w:numFmt w:val="decimal"/>
+      <w:lvlText w:val="%1.%2.%3.%4."/>
+      <w:lvlJc w:val="left"/>
+      <w:pPr>
+        <w:ind w:left="1728" w:hanging="648"/>
+      </w:pPr>
+    </w:lvl>
+    <w:lvl w:ilvl="4">
+      <w:start w:val="1"/>
+      <w:numFmt w:val="decimal"/>
+      <w:lvlText w:val="%1.%2.%3.%4.%5."/>
+      <w:lvlJc w:val="left"/>
+      <w:pPr>
+        <w:ind w:left="2232" w:hanging="792"/>
+      </w:pPr>
+    </w:lvl>
+    <w:lvl w:ilvl="5">
+      <w:start w:val="1"/>
+      <w:numFmt w:val="decimal"/>
+      <w:lvlText w:val="%1.%2.%3.%4.%5.%6."/>
+      <w:lvlJc w:val="left"/>
+      <w:pPr>
+        <w:ind w:left="2736" w:hanging="936"/>
+      </w:pPr>
+    </w:lvl>
+    <w:lvl w:ilvl="6">
+      <w:start w:val="1"/>
+      <w:numFmt w:val="decimal"/>
+      <w:lvlText w:val="%1.%2.%3.%4.%5.%6.%7."/>
+      <w:lvlJc w:val="left"/>
+      <w:pPr>
+        <w:ind w:left="3240" w:hanging="1080"/>
+      </w:pPr>
+    </w:lvl>
+    <w:lvl w:ilvl="7">
+      <w:start w:val="1"/>
+      <w:numFmt w:val="decimal"/>
+      <w:lvlText w:val="%1.%2.%3.%4.%5.%6.%7.%8."/>
+      <w:lvlJc w:val="left"/>
+      <w:pPr>
+        <w:ind w:left="3744" w:hanging="1224"/>
+      </w:pPr>
+    </w:lvl>
+    <w:lvl w:ilvl="8">
+      <w:start w:val="1"/>
+      <w:numFmt w:val="decimal"/>
+      <w:lvlText w:val="%1.%2.%3.%4.%5.%6.%7.%8.%9."/>
+      <w:lvlJc w:val="left"/>
+      <w:pPr>
+        <w:ind w:left="4320" w:hanging="1440"/>
+      </w:pPr>
+    </w:lvl>
+  </w:abstractNum>
+  <w:abstractNum w:abstractNumId="11" w15:restartNumberingAfterBreak="0">
     <w:nsid w:val="680714E9"/>
     <w:multiLevelType w:val="hybridMultilevel"/>
     <w:tmpl w:val="ABDA43C0"/>
@@ -2606,7 +3071,7 @@
       </w:rPr>
     </w:lvl>
   </w:abstractNum>
-  <w:abstractNum w:abstractNumId="11" w15:restartNumberingAfterBreak="0">
+  <w:abstractNum w:abstractNumId="12" w15:restartNumberingAfterBreak="0">
     <w:nsid w:val="6A2154F8"/>
     <w:multiLevelType w:val="hybridMultilevel"/>
     <w:tmpl w:val="CEF08808"/>
@@ -2720,10 +3185,10 @@
     </w:lvl>
   </w:abstractNum>
   <w:num w:numId="1">
-    <w:abstractNumId w:val="11"/>
+    <w:abstractNumId w:val="12"/>
   </w:num>
   <w:num w:numId="2">
-    <w:abstractNumId w:val="10"/>
+    <w:abstractNumId w:val="11"/>
   </w:num>
   <w:num w:numId="3">
     <w:abstractNumId w:val="8"/>
@@ -2754,6 +3219,9 @@
   </w:num>
   <w:num w:numId="12">
     <w:abstractNumId w:val="9"/>
+  </w:num>
+  <w:num w:numId="13">
+    <w:abstractNumId w:val="10"/>
   </w:num>
 </w:numbering>
 </file>

</xml_diff>